<commit_message>
Se crea el plan de instalacion del sistema informativo
</commit_message>
<xml_diff>
--- a/PlanInstalacion.docx
+++ b/PlanInstalacion.docx
@@ -11,13 +11,23 @@
           <w:sz w:val="44"/>
         </w:rPr>
       </w:pPr>
+      <w:bookmarkStart w:id="0" w:name="_GoBack"/>
       <w:r>
         <w:rPr>
           <w:rFonts w:ascii="Bradley Hand ITC" w:hAnsi="Bradley Hand ITC"/>
           <w:b/>
           <w:sz w:val="44"/>
         </w:rPr>
-        <w:t>PLAN DE INSTALACI</w:t>
+        <w:t xml:space="preserve">PLAN </w:t>
+      </w:r>
+      <w:bookmarkEnd w:id="0"/>
+      <w:r>
+        <w:rPr>
+          <w:rFonts w:ascii="Bradley Hand ITC" w:hAnsi="Bradley Hand ITC"/>
+          <w:b/>
+          <w:sz w:val="44"/>
+        </w:rPr>
+        <w:t>DE INSTALACI</w:t>
       </w:r>
       <w:r>
         <w:rPr>
@@ -216,10 +226,26 @@
           <w:sz w:val="24"/>
           <w:lang w:val="es-ES"/>
         </w:rPr>
-        <w:t xml:space="preserve">cualquier persona que tenga conocimiento del aplicativo (para que sirve, uso, etc) podrá hacer uso de este. </w:t>
-      </w:r>
-      <w:bookmarkStart w:id="0" w:name="_GoBack"/>
-      <w:bookmarkEnd w:id="0"/>
+        <w:t xml:space="preserve">cualquier persona que tenga conocimiento del aplicativo (para que sirve, uso, </w:t>
+      </w:r>
+      <w:proofErr w:type="spellStart"/>
+      <w:r>
+        <w:rPr>
+          <w:rFonts w:ascii="Arial" w:hAnsi="Arial" w:cs="Arial"/>
+          <w:sz w:val="24"/>
+          <w:lang w:val="es-ES"/>
+        </w:rPr>
+        <w:t>etc</w:t>
+      </w:r>
+      <w:proofErr w:type="spellEnd"/>
+      <w:r>
+        <w:rPr>
+          <w:rFonts w:ascii="Arial" w:hAnsi="Arial" w:cs="Arial"/>
+          <w:sz w:val="24"/>
+          <w:lang w:val="es-ES"/>
+        </w:rPr>
+        <w:t xml:space="preserve">) podrá hacer uso de este. </w:t>
+      </w:r>
     </w:p>
     <w:sectPr>
       <w:pgSz w:w="12240" w:h="15840"/>

</xml_diff>

<commit_message>
Se genera el diccionario de datos del modelo entidad relacion
</commit_message>
<xml_diff>
--- a/PlanInstalacion.docx
+++ b/PlanInstalacion.docx
@@ -11,8 +11,6 @@
           <w:sz w:val="44"/>
         </w:rPr>
       </w:pPr>
-      <w:bookmarkStart w:id="0" w:name="_GoBack"/>
-      <w:bookmarkEnd w:id="0"/>
       <w:r>
         <w:rPr>
           <w:rFonts w:ascii="Bradley Hand ITC" w:hAnsi="Bradley Hand ITC"/>
@@ -218,8 +216,481 @@
           <w:sz w:val="24"/>
           <w:lang w:val="es-ES"/>
         </w:rPr>
-        <w:t xml:space="preserve">cualquier persona que tenga conocimiento del aplicativo (para que sirve, uso, etc) podrá hacer uso de este. </w:t>
-      </w:r>
+        <w:t xml:space="preserve">cualquier persona que tenga conocimiento del aplicativo (para que sirve, uso, </w:t>
+      </w:r>
+      <w:proofErr w:type="spellStart"/>
+      <w:r>
+        <w:rPr>
+          <w:rFonts w:ascii="Arial" w:hAnsi="Arial" w:cs="Arial"/>
+          <w:sz w:val="24"/>
+          <w:lang w:val="es-ES"/>
+        </w:rPr>
+        <w:t>etc</w:t>
+      </w:r>
+      <w:proofErr w:type="spellEnd"/>
+      <w:r>
+        <w:rPr>
+          <w:rFonts w:ascii="Arial" w:hAnsi="Arial" w:cs="Arial"/>
+          <w:sz w:val="24"/>
+          <w:lang w:val="es-ES"/>
+        </w:rPr>
+        <w:t xml:space="preserve">) podrá hacer uso de este. </w:t>
+      </w:r>
+    </w:p>
+    <w:p>
+      <w:pPr>
+        <w:pStyle w:val="Prrafodelista"/>
+        <w:rPr>
+          <w:rFonts w:ascii="Arial" w:hAnsi="Arial" w:cs="Arial"/>
+          <w:sz w:val="24"/>
+          <w:lang w:val="es-ES"/>
+        </w:rPr>
+      </w:pPr>
+    </w:p>
+    <w:p>
+      <w:pPr>
+        <w:pStyle w:val="Prrafodelista"/>
+        <w:jc w:val="center"/>
+        <w:rPr>
+          <w:rFonts w:ascii="Bradley Hand ITC" w:hAnsi="Bradley Hand ITC"/>
+          <w:b/>
+          <w:sz w:val="44"/>
+        </w:rPr>
+      </w:pPr>
+      <w:proofErr w:type="spellStart"/>
+      <w:r>
+        <w:rPr>
+          <w:rFonts w:ascii="Bradley Hand ITC" w:hAnsi="Bradley Hand ITC"/>
+          <w:b/>
+          <w:sz w:val="44"/>
+        </w:rPr>
+        <w:t>Cronograma</w:t>
+      </w:r>
+      <w:proofErr w:type="spellEnd"/>
+    </w:p>
+    <w:p>
+      <w:pPr>
+        <w:pStyle w:val="Prrafodelista"/>
+        <w:jc w:val="center"/>
+        <w:rPr>
+          <w:rFonts w:ascii="Bradley Hand ITC" w:hAnsi="Bradley Hand ITC"/>
+          <w:b/>
+          <w:sz w:val="44"/>
+        </w:rPr>
+      </w:pPr>
+    </w:p>
+    <w:tbl>
+      <w:tblPr>
+        <w:tblStyle w:val="Tablaconcuadrcula"/>
+        <w:tblW w:w="0" w:type="auto"/>
+        <w:tblInd w:w="720" w:type="dxa"/>
+        <w:tblLook w:val="04A0" w:firstRow="1" w:lastRow="0" w:firstColumn="1" w:lastColumn="0" w:noHBand="0" w:noVBand="1"/>
+      </w:tblPr>
+      <w:tblGrid>
+        <w:gridCol w:w="2394"/>
+        <w:gridCol w:w="1736"/>
+        <w:gridCol w:w="1989"/>
+        <w:gridCol w:w="1989"/>
+      </w:tblGrid>
+      <w:tr>
+        <w:tc>
+          <w:tcPr>
+            <w:tcW w:w="2394" w:type="dxa"/>
+          </w:tcPr>
+          <w:p>
+            <w:pPr>
+              <w:pStyle w:val="Prrafodelista"/>
+              <w:ind w:left="0"/>
+              <w:jc w:val="center"/>
+              <w:rPr>
+                <w:rFonts w:ascii="Arial" w:hAnsi="Arial" w:cs="Arial"/>
+                <w:b/>
+                <w:sz w:val="24"/>
+              </w:rPr>
+            </w:pPr>
+            <w:r>
+              <w:rPr>
+                <w:rFonts w:ascii="Arial" w:hAnsi="Arial" w:cs="Arial"/>
+                <w:b/>
+                <w:sz w:val="24"/>
+              </w:rPr>
+              <w:t>Fecha Aproximada</w:t>
+            </w:r>
+          </w:p>
+        </w:tc>
+        <w:tc>
+          <w:tcPr>
+            <w:tcW w:w="1736" w:type="dxa"/>
+          </w:tcPr>
+          <w:p>
+            <w:pPr>
+              <w:pStyle w:val="Prrafodelista"/>
+              <w:ind w:left="0"/>
+              <w:jc w:val="center"/>
+              <w:rPr>
+                <w:rFonts w:ascii="Arial" w:hAnsi="Arial" w:cs="Arial"/>
+                <w:b/>
+                <w:sz w:val="24"/>
+              </w:rPr>
+            </w:pPr>
+            <w:r>
+              <w:rPr>
+                <w:rFonts w:ascii="Arial" w:hAnsi="Arial" w:cs="Arial"/>
+                <w:b/>
+                <w:sz w:val="24"/>
+              </w:rPr>
+              <w:t>Pruebas</w:t>
+            </w:r>
+          </w:p>
+        </w:tc>
+        <w:tc>
+          <w:tcPr>
+            <w:tcW w:w="1989" w:type="dxa"/>
+          </w:tcPr>
+          <w:p>
+            <w:pPr>
+              <w:pStyle w:val="Prrafodelista"/>
+              <w:ind w:left="0"/>
+              <w:jc w:val="center"/>
+              <w:rPr>
+                <w:rFonts w:ascii="Arial" w:hAnsi="Arial" w:cs="Arial"/>
+                <w:b/>
+                <w:sz w:val="24"/>
+              </w:rPr>
+            </w:pPr>
+            <w:r>
+              <w:rPr>
+                <w:rFonts w:ascii="Arial" w:hAnsi="Arial" w:cs="Arial"/>
+                <w:b/>
+                <w:sz w:val="24"/>
+              </w:rPr>
+              <w:t>Instalacion</w:t>
+            </w:r>
+          </w:p>
+        </w:tc>
+        <w:tc>
+          <w:tcPr>
+            <w:tcW w:w="1989" w:type="dxa"/>
+          </w:tcPr>
+          <w:p>
+            <w:pPr>
+              <w:pStyle w:val="Prrafodelista"/>
+              <w:ind w:left="0"/>
+              <w:jc w:val="center"/>
+              <w:rPr>
+                <w:rFonts w:ascii="Arial" w:hAnsi="Arial" w:cs="Arial"/>
+                <w:b/>
+                <w:sz w:val="24"/>
+              </w:rPr>
+            </w:pPr>
+            <w:r>
+              <w:rPr>
+                <w:rFonts w:ascii="Arial" w:hAnsi="Arial" w:cs="Arial"/>
+                <w:b/>
+                <w:sz w:val="24"/>
+              </w:rPr>
+              <w:t>Uso</w:t>
+            </w:r>
+            <w:bookmarkStart w:id="0" w:name="_GoBack"/>
+            <w:bookmarkEnd w:id="0"/>
+          </w:p>
+        </w:tc>
+      </w:tr>
+      <w:tr>
+        <w:tc>
+          <w:tcPr>
+            <w:tcW w:w="2394" w:type="dxa"/>
+          </w:tcPr>
+          <w:p>
+            <w:pPr>
+              <w:pStyle w:val="Prrafodelista"/>
+              <w:ind w:left="0"/>
+              <w:jc w:val="center"/>
+              <w:rPr>
+                <w:rFonts w:ascii="Arial" w:hAnsi="Arial" w:cs="Arial"/>
+                <w:b/>
+                <w:sz w:val="24"/>
+              </w:rPr>
+            </w:pPr>
+            <w:r>
+              <w:rPr>
+                <w:rFonts w:ascii="Arial" w:hAnsi="Arial" w:cs="Arial"/>
+                <w:b/>
+                <w:sz w:val="24"/>
+              </w:rPr>
+              <w:t>Noviembre - 2019</w:t>
+            </w:r>
+          </w:p>
+        </w:tc>
+        <w:tc>
+          <w:tcPr>
+            <w:tcW w:w="1736" w:type="dxa"/>
+          </w:tcPr>
+          <w:p>
+            <w:pPr>
+              <w:pStyle w:val="Prrafodelista"/>
+              <w:ind w:left="0"/>
+              <w:jc w:val="center"/>
+              <w:rPr>
+                <w:rFonts w:ascii="Arial" w:hAnsi="Arial" w:cs="Arial"/>
+                <w:b/>
+                <w:sz w:val="24"/>
+              </w:rPr>
+            </w:pPr>
+            <w:r>
+              <w:rPr>
+                <w:rFonts w:ascii="Arial" w:hAnsi="Arial" w:cs="Arial"/>
+                <w:b/>
+                <w:sz w:val="24"/>
+              </w:rPr>
+              <w:t>x</w:t>
+            </w:r>
+          </w:p>
+        </w:tc>
+        <w:tc>
+          <w:tcPr>
+            <w:tcW w:w="1989" w:type="dxa"/>
+          </w:tcPr>
+          <w:p>
+            <w:pPr>
+              <w:pStyle w:val="Prrafodelista"/>
+              <w:ind w:left="0"/>
+              <w:jc w:val="center"/>
+              <w:rPr>
+                <w:rFonts w:ascii="Arial" w:hAnsi="Arial" w:cs="Arial"/>
+                <w:b/>
+                <w:sz w:val="24"/>
+              </w:rPr>
+            </w:pPr>
+          </w:p>
+        </w:tc>
+        <w:tc>
+          <w:tcPr>
+            <w:tcW w:w="1989" w:type="dxa"/>
+          </w:tcPr>
+          <w:p>
+            <w:pPr>
+              <w:pStyle w:val="Prrafodelista"/>
+              <w:ind w:left="0"/>
+              <w:jc w:val="center"/>
+              <w:rPr>
+                <w:rFonts w:ascii="Arial" w:hAnsi="Arial" w:cs="Arial"/>
+                <w:b/>
+                <w:sz w:val="24"/>
+              </w:rPr>
+            </w:pPr>
+          </w:p>
+        </w:tc>
+      </w:tr>
+      <w:tr>
+        <w:tc>
+          <w:tcPr>
+            <w:tcW w:w="2394" w:type="dxa"/>
+          </w:tcPr>
+          <w:p>
+            <w:pPr>
+              <w:pStyle w:val="Prrafodelista"/>
+              <w:ind w:left="0"/>
+              <w:jc w:val="center"/>
+              <w:rPr>
+                <w:rFonts w:ascii="Arial" w:hAnsi="Arial" w:cs="Arial"/>
+                <w:b/>
+                <w:sz w:val="24"/>
+              </w:rPr>
+            </w:pPr>
+            <w:r>
+              <w:rPr>
+                <w:rFonts w:ascii="Arial" w:hAnsi="Arial" w:cs="Arial"/>
+                <w:b/>
+                <w:sz w:val="24"/>
+              </w:rPr>
+              <w:t>Mar</w:t>
+            </w:r>
+            <w:r>
+              <w:rPr>
+                <w:rFonts w:ascii="Arial" w:hAnsi="Arial" w:cs="Arial"/>
+                <w:b/>
+                <w:sz w:val="24"/>
+              </w:rPr>
+              <w:t>zo</w:t>
+            </w:r>
+            <w:r>
+              <w:rPr>
+                <w:rFonts w:ascii="Arial" w:hAnsi="Arial" w:cs="Arial"/>
+                <w:b/>
+                <w:sz w:val="24"/>
+              </w:rPr>
+              <w:t xml:space="preserve"> – 2020</w:t>
+            </w:r>
+          </w:p>
+        </w:tc>
+        <w:tc>
+          <w:tcPr>
+            <w:tcW w:w="1736" w:type="dxa"/>
+          </w:tcPr>
+          <w:p>
+            <w:pPr>
+              <w:pStyle w:val="Prrafodelista"/>
+              <w:ind w:left="0"/>
+              <w:jc w:val="center"/>
+              <w:rPr>
+                <w:rFonts w:ascii="Arial" w:hAnsi="Arial" w:cs="Arial"/>
+                <w:b/>
+                <w:sz w:val="24"/>
+              </w:rPr>
+            </w:pPr>
+          </w:p>
+        </w:tc>
+        <w:tc>
+          <w:tcPr>
+            <w:tcW w:w="1989" w:type="dxa"/>
+          </w:tcPr>
+          <w:p>
+            <w:pPr>
+              <w:pStyle w:val="Prrafodelista"/>
+              <w:ind w:left="0"/>
+              <w:jc w:val="center"/>
+              <w:rPr>
+                <w:rFonts w:ascii="Arial" w:hAnsi="Arial" w:cs="Arial"/>
+                <w:b/>
+                <w:sz w:val="24"/>
+              </w:rPr>
+            </w:pPr>
+            <w:r>
+              <w:rPr>
+                <w:rFonts w:ascii="Arial" w:hAnsi="Arial" w:cs="Arial"/>
+                <w:b/>
+                <w:sz w:val="24"/>
+              </w:rPr>
+              <w:t>x</w:t>
+            </w:r>
+          </w:p>
+        </w:tc>
+        <w:tc>
+          <w:tcPr>
+            <w:tcW w:w="1989" w:type="dxa"/>
+          </w:tcPr>
+          <w:p>
+            <w:pPr>
+              <w:pStyle w:val="Prrafodelista"/>
+              <w:ind w:left="0"/>
+              <w:jc w:val="center"/>
+              <w:rPr>
+                <w:rFonts w:ascii="Arial" w:hAnsi="Arial" w:cs="Arial"/>
+                <w:b/>
+                <w:sz w:val="24"/>
+              </w:rPr>
+            </w:pPr>
+          </w:p>
+        </w:tc>
+      </w:tr>
+      <w:tr>
+        <w:tc>
+          <w:tcPr>
+            <w:tcW w:w="2394" w:type="dxa"/>
+          </w:tcPr>
+          <w:p>
+            <w:pPr>
+              <w:pStyle w:val="Prrafodelista"/>
+              <w:ind w:left="0"/>
+              <w:jc w:val="center"/>
+              <w:rPr>
+                <w:rFonts w:ascii="Arial" w:hAnsi="Arial" w:cs="Arial"/>
+                <w:b/>
+                <w:sz w:val="24"/>
+              </w:rPr>
+            </w:pPr>
+            <w:r>
+              <w:rPr>
+                <w:rFonts w:ascii="Arial" w:hAnsi="Arial" w:cs="Arial"/>
+                <w:b/>
+                <w:sz w:val="24"/>
+              </w:rPr>
+              <w:t>Marzo - 2020</w:t>
+            </w:r>
+          </w:p>
+        </w:tc>
+        <w:tc>
+          <w:tcPr>
+            <w:tcW w:w="1736" w:type="dxa"/>
+          </w:tcPr>
+          <w:p>
+            <w:pPr>
+              <w:pStyle w:val="Prrafodelista"/>
+              <w:ind w:left="0"/>
+              <w:jc w:val="center"/>
+              <w:rPr>
+                <w:rFonts w:ascii="Arial" w:hAnsi="Arial" w:cs="Arial"/>
+                <w:b/>
+                <w:sz w:val="24"/>
+              </w:rPr>
+            </w:pPr>
+          </w:p>
+        </w:tc>
+        <w:tc>
+          <w:tcPr>
+            <w:tcW w:w="1989" w:type="dxa"/>
+          </w:tcPr>
+          <w:p>
+            <w:pPr>
+              <w:pStyle w:val="Prrafodelista"/>
+              <w:ind w:left="0"/>
+              <w:jc w:val="center"/>
+              <w:rPr>
+                <w:rFonts w:ascii="Arial" w:hAnsi="Arial" w:cs="Arial"/>
+                <w:b/>
+                <w:sz w:val="24"/>
+              </w:rPr>
+            </w:pPr>
+          </w:p>
+        </w:tc>
+        <w:tc>
+          <w:tcPr>
+            <w:tcW w:w="1989" w:type="dxa"/>
+          </w:tcPr>
+          <w:p>
+            <w:pPr>
+              <w:pStyle w:val="Prrafodelista"/>
+              <w:ind w:left="0"/>
+              <w:jc w:val="center"/>
+              <w:rPr>
+                <w:rFonts w:ascii="Arial" w:hAnsi="Arial" w:cs="Arial"/>
+                <w:b/>
+                <w:sz w:val="24"/>
+              </w:rPr>
+            </w:pPr>
+            <w:r>
+              <w:rPr>
+                <w:rFonts w:ascii="Arial" w:hAnsi="Arial" w:cs="Arial"/>
+                <w:b/>
+                <w:sz w:val="24"/>
+              </w:rPr>
+              <w:t>x</w:t>
+            </w:r>
+          </w:p>
+        </w:tc>
+      </w:tr>
+    </w:tbl>
+    <w:p>
+      <w:pPr>
+        <w:pStyle w:val="Prrafodelista"/>
+        <w:rPr>
+          <w:rFonts w:ascii="Arial" w:hAnsi="Arial" w:cs="Arial"/>
+          <w:b/>
+          <w:sz w:val="24"/>
+        </w:rPr>
+      </w:pPr>
+    </w:p>
+    <w:p>
+      <w:pPr>
+        <w:pStyle w:val="Prrafodelista"/>
+        <w:jc w:val="center"/>
+        <w:rPr>
+          <w:rFonts w:ascii="Bradley Hand ITC" w:hAnsi="Bradley Hand ITC"/>
+          <w:b/>
+          <w:sz w:val="44"/>
+        </w:rPr>
+      </w:pPr>
     </w:p>
     <w:sectPr>
       <w:pgSz w:w="12240" w:h="15840"/>
@@ -236,7 +707,7 @@
   <w:abstractNum w:abstractNumId="0" w15:restartNumberingAfterBreak="0">
     <w:nsid w:val="11F04926"/>
     <w:multiLevelType w:val="hybridMultilevel"/>
-    <w:tmpl w:val="B83C525E"/>
+    <w:tmpl w:val="03DEC920"/>
     <w:lvl w:ilvl="0" w:tplc="04090001">
       <w:start w:val="1"/>
       <w:numFmt w:val="bullet"/>
@@ -249,7 +720,7 @@
         <w:rFonts w:ascii="Symbol" w:hAnsi="Symbol" w:hint="default"/>
       </w:rPr>
     </w:lvl>
-    <w:lvl w:ilvl="1" w:tplc="04090003" w:tentative="1">
+    <w:lvl w:ilvl="1" w:tplc="04090003">
       <w:start w:val="1"/>
       <w:numFmt w:val="bullet"/>
       <w:lvlText w:val="o"/>
@@ -261,7 +732,7 @@
         <w:rFonts w:ascii="Courier New" w:hAnsi="Courier New" w:cs="Courier New" w:hint="default"/>
       </w:rPr>
     </w:lvl>
-    <w:lvl w:ilvl="2" w:tplc="04090005" w:tentative="1">
+    <w:lvl w:ilvl="2" w:tplc="04090005">
       <w:start w:val="1"/>
       <w:numFmt w:val="bullet"/>
       <w:lvlText w:val=""/>
@@ -273,7 +744,7 @@
         <w:rFonts w:ascii="Wingdings" w:hAnsi="Wingdings" w:hint="default"/>
       </w:rPr>
     </w:lvl>
-    <w:lvl w:ilvl="3" w:tplc="04090001" w:tentative="1">
+    <w:lvl w:ilvl="3" w:tplc="04090001">
       <w:start w:val="1"/>
       <w:numFmt w:val="bullet"/>
       <w:lvlText w:val=""/>
@@ -285,7 +756,7 @@
         <w:rFonts w:ascii="Symbol" w:hAnsi="Symbol" w:hint="default"/>
       </w:rPr>
     </w:lvl>
-    <w:lvl w:ilvl="4" w:tplc="04090003" w:tentative="1">
+    <w:lvl w:ilvl="4" w:tplc="04090003">
       <w:start w:val="1"/>
       <w:numFmt w:val="bullet"/>
       <w:lvlText w:val="o"/>
@@ -297,7 +768,7 @@
         <w:rFonts w:ascii="Courier New" w:hAnsi="Courier New" w:cs="Courier New" w:hint="default"/>
       </w:rPr>
     </w:lvl>
-    <w:lvl w:ilvl="5" w:tplc="04090005" w:tentative="1">
+    <w:lvl w:ilvl="5" w:tplc="04090005">
       <w:start w:val="1"/>
       <w:numFmt w:val="bullet"/>
       <w:lvlText w:val=""/>
@@ -309,7 +780,7 @@
         <w:rFonts w:ascii="Wingdings" w:hAnsi="Wingdings" w:hint="default"/>
       </w:rPr>
     </w:lvl>
-    <w:lvl w:ilvl="6" w:tplc="04090001" w:tentative="1">
+    <w:lvl w:ilvl="6" w:tplc="04090001">
       <w:start w:val="1"/>
       <w:numFmt w:val="bullet"/>
       <w:lvlText w:val=""/>
@@ -321,7 +792,7 @@
         <w:rFonts w:ascii="Symbol" w:hAnsi="Symbol" w:hint="default"/>
       </w:rPr>
     </w:lvl>
-    <w:lvl w:ilvl="7" w:tplc="04090003" w:tentative="1">
+    <w:lvl w:ilvl="7" w:tplc="04090003">
       <w:start w:val="1"/>
       <w:numFmt w:val="bullet"/>
       <w:lvlText w:val="o"/>
@@ -333,7 +804,7 @@
         <w:rFonts w:ascii="Courier New" w:hAnsi="Courier New" w:cs="Courier New" w:hint="default"/>
       </w:rPr>
     </w:lvl>
-    <w:lvl w:ilvl="8" w:tplc="04090005" w:tentative="1">
+    <w:lvl w:ilvl="8" w:tplc="04090005">
       <w:start w:val="1"/>
       <w:numFmt w:val="bullet"/>
       <w:lvlText w:val=""/>
@@ -784,6 +1255,25 @@
       <w:contextualSpacing/>
     </w:pPr>
   </w:style>
+  <w:style w:type="table" w:styleId="Tablaconcuadrcula">
+    <w:name w:val="Table Grid"/>
+    <w:basedOn w:val="Tablanormal"/>
+    <w:uiPriority w:val="39"/>
+    <w:rsid w:val="00717AA1"/>
+    <w:pPr>
+      <w:spacing w:after="0" w:line="240" w:lineRule="auto"/>
+    </w:pPr>
+    <w:tblPr>
+      <w:tblBorders>
+        <w:top w:val="single" w:sz="4" w:space="0" w:color="auto"/>
+        <w:left w:val="single" w:sz="4" w:space="0" w:color="auto"/>
+        <w:bottom w:val="single" w:sz="4" w:space="0" w:color="auto"/>
+        <w:right w:val="single" w:sz="4" w:space="0" w:color="auto"/>
+        <w:insideH w:val="single" w:sz="4" w:space="0" w:color="auto"/>
+        <w:insideV w:val="single" w:sz="4" w:space="0" w:color="auto"/>
+      </w:tblBorders>
+    </w:tblPr>
+  </w:style>
 </w:styles>
 </file>
 

</xml_diff>

<commit_message>
Se modifica el plan de instalacion del sistema informativo
</commit_message>
<xml_diff>
--- a/PlanInstalacion.docx
+++ b/PlanInstalacion.docx
@@ -6,25 +6,25 @@
       <w:pPr>
         <w:jc w:val="center"/>
         <w:rPr>
-          <w:rFonts w:ascii="Bradley Hand ITC" w:hAnsi="Bradley Hand ITC"/>
+          <w:rFonts w:ascii="Arial" w:hAnsi="Arial" w:cs="Arial"/>
           <w:b/>
-          <w:sz w:val="44"/>
-        </w:rPr>
-      </w:pPr>
-      <w:r>
-        <w:rPr>
-          <w:rFonts w:ascii="Bradley Hand ITC" w:hAnsi="Bradley Hand ITC"/>
+          <w:sz w:val="40"/>
+        </w:rPr>
+      </w:pPr>
+      <w:r>
+        <w:rPr>
+          <w:rFonts w:ascii="Arial" w:hAnsi="Arial" w:cs="Arial"/>
           <w:b/>
-          <w:sz w:val="44"/>
+          <w:sz w:val="40"/>
         </w:rPr>
         <w:t>PLAN DE INSTALACI</w:t>
       </w:r>
       <w:r>
         <w:rPr>
-          <w:rFonts w:ascii="Bradley Hand ITC" w:hAnsi="Bradley Hand ITC" w:cs="Arial"/>
+          <w:rFonts w:ascii="Arial" w:hAnsi="Arial" w:cs="Arial"/>
           <w:b/>
           <w:color w:val="222222"/>
-          <w:sz w:val="44"/>
+          <w:sz w:val="40"/>
           <w:szCs w:val="21"/>
           <w:shd w:val="clear" w:color="auto" w:fill="FFFFFF"/>
         </w:rPr>
@@ -32,9 +32,9 @@
       </w:r>
       <w:r>
         <w:rPr>
-          <w:rFonts w:ascii="Bradley Hand ITC" w:hAnsi="Bradley Hand ITC"/>
+          <w:rFonts w:ascii="Arial" w:hAnsi="Arial" w:cs="Arial"/>
           <w:b/>
-          <w:sz w:val="44"/>
+          <w:sz w:val="40"/>
         </w:rPr>
         <w:t>N</w:t>
       </w:r>
@@ -252,21 +252,21 @@
         <w:pStyle w:val="Prrafodelista"/>
         <w:jc w:val="center"/>
         <w:rPr>
-          <w:rFonts w:ascii="Bradley Hand ITC" w:hAnsi="Bradley Hand ITC"/>
+          <w:rFonts w:ascii="Arial" w:hAnsi="Arial" w:cs="Arial"/>
           <w:b/>
-          <w:sz w:val="44"/>
-        </w:rPr>
-      </w:pPr>
-      <w:proofErr w:type="spellStart"/>
-      <w:r>
-        <w:rPr>
-          <w:rFonts w:ascii="Bradley Hand ITC" w:hAnsi="Bradley Hand ITC"/>
+          <w:sz w:val="32"/>
+        </w:rPr>
+      </w:pPr>
+      <w:r>
+        <w:rPr>
+          <w:rFonts w:ascii="Arial" w:hAnsi="Arial" w:cs="Arial"/>
           <w:b/>
-          <w:sz w:val="44"/>
+          <w:sz w:val="32"/>
         </w:rPr>
         <w:t>Cronograma</w:t>
       </w:r>
-      <w:proofErr w:type="spellEnd"/>
+      <w:bookmarkStart w:id="0" w:name="_GoBack"/>
+      <w:bookmarkEnd w:id="0"/>
     </w:p>
     <w:p>
       <w:pPr>
@@ -391,8 +391,6 @@
               </w:rPr>
               <w:t>Uso</w:t>
             </w:r>
-            <w:bookmarkStart w:id="0" w:name="_GoBack"/>
-            <w:bookmarkEnd w:id="0"/>
           </w:p>
         </w:tc>
       </w:tr>

</xml_diff>